<commit_message>
light / standard / solid font comparison
</commit_message>
<xml_diff>
--- a/stuff/FA-icons.docx
+++ b/stuff/FA-icons.docx
@@ -3,9 +3,35 @@
 <w:document xmlns:wpc="http://schemas.microsoft.com/office/word/2010/wordprocessingCanvas" xmlns:mc="http://schemas.openxmlformats.org/markup-compatibility/2006" xmlns:o="urn:schemas-microsoft-com:office:office" xmlns:r="http://schemas.openxmlformats.org/officeDocument/2006/relationships" xmlns:m="http://schemas.openxmlformats.org/officeDocument/2006/math" xmlns:v="urn:schemas-microsoft-com:vml" xmlns:wp14="http://schemas.microsoft.com/office/word/2010/wordprocessingDrawing" xmlns:wp="http://schemas.openxmlformats.org/drawingml/2006/wordprocessingDrawing" xmlns:w10="urn:schemas-microsoft-com:office:word" xmlns:w="http://schemas.openxmlformats.org/wordprocessingml/2006/main" xmlns:w14="http://schemas.microsoft.com/office/word/2010/wordml" xmlns:w15="http://schemas.microsoft.com/office/word/2012/wordml" xmlns:wpg="http://schemas.microsoft.com/office/word/2010/wordprocessingGroup" xmlns:wpi="http://schemas.microsoft.com/office/word/2010/wordprocessingInk" xmlns:wne="http://schemas.microsoft.com/office/word/2006/wordml" xmlns:wps="http://schemas.microsoft.com/office/word/2010/wordprocessingShape" mc:Ignorable="w14 w15 wp14">
   <w:body>
     <w:p>
-      <w:r>
-        <w:rPr>
-          <w:rFonts w:ascii="FontAwesome" w:hAnsi="FontAwesome" w:cs="FontAwesome"/>
+      <w:pPr>
+        <w:tabs>
+          <w:tab w:val="left" w:pos="1418"/>
+          <w:tab w:val="left" w:pos="1843"/>
+          <w:tab w:val="left" w:pos="2268"/>
+        </w:tabs>
+        <w:rPr>
+          <w:rFonts w:ascii="Font Awesome 5 Pro Light" w:hAnsi="Font Awesome 5 Pro Light"/>
+        </w:rPr>
+      </w:pPr>
+      <w:r>
+        <w:rPr>
+          <w:rFonts w:ascii="Cambria" w:hAnsi="Cambria" w:cs="FontAwesome"/>
+          <w:sz w:val="29"/>
+          <w:szCs w:val="29"/>
+        </w:rPr>
+        <w:t>Light</w:t>
+      </w:r>
+      <w:r>
+        <w:rPr>
+          <w:rFonts w:ascii="Cambria" w:hAnsi="Cambria" w:cs="FontAwesome"/>
+          <w:sz w:val="29"/>
+          <w:szCs w:val="29"/>
+        </w:rPr>
+        <w:tab/>
+      </w:r>
+      <w:r>
+        <w:rPr>
+          <w:rFonts w:ascii="Font Awesome 5 Pro" w:hAnsi="Font Awesome 5 Pro" w:cs="FontAwesome"/>
           <w:sz w:val="29"/>
           <w:szCs w:val="29"/>
         </w:rPr>
@@ -13,7 +39,7 @@
       </w:r>
       <w:r>
         <w:rPr>
-          <w:rFonts w:ascii="FontAwesome" w:hAnsi="FontAwesome" w:cs="FontAwesome"/>
+          <w:rFonts w:ascii="Font Awesome 5 Pro Light" w:hAnsi="Font Awesome 5 Pro Light" w:cs="FontAwesome"/>
           <w:sz w:val="29"/>
           <w:szCs w:val="29"/>
         </w:rPr>
@@ -21,22 +47,182 @@
       </w:r>
       <w:r>
         <w:rPr>
-          <w:rFonts w:ascii="FontAwesome" w:hAnsi="FontAwesome" w:cs="FontAwesome"/>
-          <w:sz w:val="29"/>
-          <w:szCs w:val="29"/>
-        </w:rPr>
-        <w:t></w:t>
-      </w:r>
-      <w:r>
-        <w:rPr>
-          <w:rFonts w:ascii="FontAwesome" w:hAnsi="FontAwesome" w:cs="FontAwesome"/>
+          <w:rFonts w:ascii="Font Awesome 5 Pro Light" w:hAnsi="Font Awesome 5 Pro Light" w:cs="FontAwesome"/>
+          <w:sz w:val="29"/>
+          <w:szCs w:val="29"/>
+        </w:rPr>
+        <w:tab/>
+      </w:r>
+      <w:r>
+        <w:rPr>
+          <w:rFonts w:ascii="Font Awesome 5 Pro Light" w:hAnsi="Font Awesome 5 Pro Light" w:cs="FontAwesome"/>
+          <w:sz w:val="29"/>
+          <w:szCs w:val="29"/>
+        </w:rPr>
+        <w:t></w:t>
+      </w:r>
+      <w:r>
+        <w:rPr>
+          <w:rFonts w:ascii="Font Awesome 5 Pro Light" w:hAnsi="Font Awesome 5 Pro Light" w:cs="FontAwesome"/>
+          <w:sz w:val="29"/>
+          <w:szCs w:val="29"/>
+        </w:rPr>
+        <w:tab/>
+      </w:r>
+      <w:r>
+        <w:rPr>
+          <w:rFonts w:ascii="Font Awesome 5 Pro Light" w:hAnsi="Font Awesome 5 Pro Light" w:cs="FontAwesome"/>
           <w:sz w:val="29"/>
           <w:szCs w:val="29"/>
         </w:rPr>
         <w:t></w:t>
+      </w:r>
+    </w:p>
+    <w:p>
+      <w:pPr>
+        <w:tabs>
+          <w:tab w:val="left" w:pos="1418"/>
+          <w:tab w:val="left" w:pos="1843"/>
+          <w:tab w:val="left" w:pos="2268"/>
+        </w:tabs>
+        <w:rPr>
+          <w:rFonts w:ascii="Font Awesome 5 Pro" w:hAnsi="Font Awesome 5 Pro"/>
+        </w:rPr>
+      </w:pPr>
+      <w:r>
+        <w:rPr>
+          <w:rFonts w:ascii="Cambria" w:hAnsi="Cambria" w:cs="FontAwesome"/>
+          <w:sz w:val="29"/>
+          <w:szCs w:val="29"/>
+        </w:rPr>
+        <w:t>Standard</w:t>
+      </w:r>
+      <w:r>
+        <w:rPr>
+          <w:rFonts w:ascii="Cambria" w:hAnsi="Cambria" w:cs="FontAwesome"/>
+          <w:sz w:val="29"/>
+          <w:szCs w:val="29"/>
+        </w:rPr>
+        <w:tab/>
+      </w:r>
+      <w:r>
+        <w:rPr>
+          <w:rFonts w:ascii="Font Awesome 5 Pro" w:hAnsi="Font Awesome 5 Pro" w:cs="FontAwesome"/>
+          <w:sz w:val="29"/>
+          <w:szCs w:val="29"/>
+        </w:rPr>
+        <w:t></w:t>
+      </w:r>
+      <w:r>
+        <w:rPr>
+          <w:rFonts w:ascii="Cambria" w:hAnsi="Cambria" w:cs="FontAwesome"/>
+          <w:sz w:val="29"/>
+          <w:szCs w:val="29"/>
+        </w:rPr>
+        <w:tab/>
+      </w:r>
+      <w:r>
+        <w:rPr>
+          <w:rFonts w:ascii="Font Awesome 5 Pro" w:hAnsi="Font Awesome 5 Pro" w:cs="FontAwesome"/>
+          <w:sz w:val="29"/>
+          <w:szCs w:val="29"/>
+        </w:rPr>
+        <w:t></w:t>
+      </w:r>
+      <w:r>
+        <w:rPr>
+          <w:rFonts w:ascii="Cambria" w:hAnsi="Cambria" w:cs="FontAwesome"/>
+          <w:sz w:val="29"/>
+          <w:szCs w:val="29"/>
+        </w:rPr>
+        <w:tab/>
+      </w:r>
+      <w:r>
+        <w:rPr>
+          <w:rFonts w:ascii="Font Awesome 5 Pro" w:hAnsi="Font Awesome 5 Pro" w:cs="FontAwesome"/>
+          <w:sz w:val="29"/>
+          <w:szCs w:val="29"/>
+        </w:rPr>
+        <w:t></w:t>
+      </w:r>
+      <w:r>
+        <w:rPr>
+          <w:rFonts w:ascii="Font Awesome 5 Pro" w:hAnsi="Font Awesome 5 Pro" w:cs="FontAwesome"/>
+          <w:sz w:val="29"/>
+          <w:szCs w:val="29"/>
+        </w:rPr>
+        <w:t></w:t>
+      </w:r>
+    </w:p>
+    <w:p>
+      <w:pPr>
+        <w:tabs>
+          <w:tab w:val="left" w:pos="1418"/>
+          <w:tab w:val="left" w:pos="1843"/>
+          <w:tab w:val="left" w:pos="2268"/>
+        </w:tabs>
+        <w:rPr>
+          <w:rFonts w:ascii="Font Awesome 5 Pro Solid" w:hAnsi="Font Awesome 5 Pro Solid"/>
+        </w:rPr>
+      </w:pPr>
+      <w:r>
+        <w:rPr>
+          <w:rFonts w:ascii="Font Awesome 5 Pro Solid" w:hAnsi="Font Awesome 5 Pro Solid" w:cs="FontAwesome"/>
+          <w:sz w:val="29"/>
+          <w:szCs w:val="29"/>
+        </w:rPr>
+        <w:t>Solid</w:t>
+      </w:r>
+      <w:r>
+        <w:rPr>
+          <w:rFonts w:ascii="Font Awesome 5 Pro Solid" w:hAnsi="Font Awesome 5 Pro Solid" w:cs="FontAwesome"/>
+          <w:sz w:val="29"/>
+          <w:szCs w:val="29"/>
+        </w:rPr>
+        <w:tab/>
       </w:r>
       <w:bookmarkStart w:id="0" w:name="_GoBack"/>
       <w:bookmarkEnd w:id="0"/>
+      <w:r>
+        <w:rPr>
+          <w:rFonts w:ascii="Font Awesome 5 Pro Solid" w:hAnsi="Font Awesome 5 Pro Solid" w:cs="FontAwesome"/>
+          <w:sz w:val="29"/>
+          <w:szCs w:val="29"/>
+        </w:rPr>
+        <w:t></w:t>
+      </w:r>
+      <w:r>
+        <w:rPr>
+          <w:rFonts w:ascii="Font Awesome 5 Pro Solid" w:hAnsi="Font Awesome 5 Pro Solid" w:cs="FontAwesome"/>
+          <w:sz w:val="29"/>
+          <w:szCs w:val="29"/>
+        </w:rPr>
+        <w:tab/>
+      </w:r>
+      <w:r>
+        <w:rPr>
+          <w:rFonts w:ascii="Font Awesome 5 Pro Solid" w:hAnsi="Font Awesome 5 Pro Solid" w:cs="FontAwesome"/>
+          <w:sz w:val="29"/>
+          <w:szCs w:val="29"/>
+        </w:rPr>
+        <w:t></w:t>
+      </w:r>
+      <w:r>
+        <w:rPr>
+          <w:rFonts w:ascii="Font Awesome 5 Pro Solid" w:hAnsi="Font Awesome 5 Pro Solid" w:cs="FontAwesome"/>
+          <w:sz w:val="29"/>
+          <w:szCs w:val="29"/>
+        </w:rPr>
+        <w:tab/>
+      </w:r>
+      <w:r>
+        <w:rPr>
+          <w:rFonts w:ascii="Font Awesome 5 Pro Solid" w:hAnsi="Font Awesome 5 Pro Solid" w:cs="FontAwesome"/>
+          <w:sz w:val="29"/>
+          <w:szCs w:val="29"/>
+        </w:rPr>
+        <w:t></w:t>
+      </w:r>
     </w:p>
     <w:sectPr>
       <w:pgSz w:w="12240" w:h="15840"/>

</xml_diff>